<commit_message>
Refactor POMs into parent-child
Refactor dependencies into clusters of projects
</commit_message>
<xml_diff>
--- a/BuildResources.docx
+++ b/BuildResources.docx
@@ -50,30 +50,14 @@
         </w:rPr>
         <w:t>DemoDev</w:t>
       </w:r>
-      <w:bookmarkStart w:id="0" w:name="_GoBack"/>
-      <w:bookmarkEnd w:id="0"/>
-      <w:r>
-        <w:t xml:space="preserve"> examples are built on Java 8 (see </w:t>
-      </w:r>
-      <w:hyperlink r:id="rId8" w:history="1">
-        <w:r>
-          <w:rPr>
-            <w:rStyle w:val="Hyperlink"/>
-          </w:rPr>
-          <w:t>https://blogs.oracle.com/thejavatutorials/tags/jdk8</w:t>
-        </w:r>
-      </w:hyperlink>
-      <w:r>
-        <w:t xml:space="preserve"> for tutorials on changes</w:t>
-      </w:r>
-      <w:r>
-        <w:t xml:space="preserve"> from earlier versions</w:t>
-      </w:r>
-      <w:r>
-        <w:t xml:space="preserve">.)  </w:t>
-      </w:r>
-      <w:r>
-        <w:t>Here is a list of r</w:t>
+      <w:r>
+        <w:t xml:space="preserve"> examples are built on Java 8</w:t>
+      </w:r>
+      <w:r>
+        <w:t xml:space="preserve"> and h</w:t>
+      </w:r>
+      <w:r>
+        <w:t>ere is a list of r</w:t>
       </w:r>
       <w:r>
         <w:t xml:space="preserve">esources </w:t>
@@ -88,62 +72,25 @@
         <w:t xml:space="preserve">most of the </w:t>
       </w:r>
       <w:r>
-        <w:t>examples</w:t>
-      </w:r>
-      <w:r>
-        <w:t xml:space="preserve">.  </w:t>
-      </w:r>
-      <w:r>
-        <w:t>Please not</w:t>
-      </w:r>
-      <w:r>
-        <w:t>e</w:t>
-      </w:r>
-      <w:r>
-        <w:t xml:space="preserve"> that STS </w:t>
-      </w:r>
-      <w:r>
-        <w:t>includes Java source and API documentation</w:t>
-      </w:r>
-      <w:r>
-        <w:t>, so downloading the Java API documentation is unnecessary</w:t>
-      </w:r>
-      <w:r>
-        <w:t xml:space="preserve"> if you use STS</w:t>
-      </w:r>
-      <w:r>
-        <w:t xml:space="preserve">.  </w:t>
-      </w:r>
-      <w:r>
-        <w:rPr>
-          <w:rFonts w:ascii="Lucida Console" w:hAnsi="Lucida Console"/>
-          <w:b/>
-          <w:color w:val="1F497D" w:themeColor="text2"/>
-          <w:sz w:val="20"/>
-          <w:szCs w:val="20"/>
-        </w:rPr>
-        <w:t>DemoDev</w:t>
-      </w:r>
-      <w:r>
-        <w:rPr>
-          <w:color w:val="1F497D" w:themeColor="text2"/>
-        </w:rPr>
-        <w:t xml:space="preserve"> </w:t>
-      </w:r>
-      <w:r>
-        <w:t>b</w:t>
-      </w:r>
-      <w:r>
-        <w:t>uild resources</w:t>
-      </w:r>
-      <w:r>
-        <w:t xml:space="preserve"> were obtained from the following sites</w:t>
-      </w:r>
-      <w:r>
-        <w:t xml:space="preserve"> listed in installation order</w:t>
-      </w:r>
-      <w:r>
-        <w:t>:</w:t>
+        <w:t>examples:</w:t>
+      </w:r>
+      <w:r>
+        <w:t xml:space="preserve">  </w:t>
+      </w:r>
+      <w:r>
+        <w:t xml:space="preserve">Eclipse and </w:t>
+      </w:r>
+      <w:r>
+        <w:t xml:space="preserve">STS </w:t>
+      </w:r>
+      <w:r>
+        <w:t>include</w:t>
+      </w:r>
+      <w:r>
+        <w:t xml:space="preserve"> Java source and API </w:t>
+      </w:r>
+      <w:r>
+        <w:t>documentation.</w:t>
       </w:r>
     </w:p>
     <w:p>
@@ -257,7 +204,7 @@
             <w:r>
               <w:t xml:space="preserve">: </w:t>
             </w:r>
-            <w:hyperlink r:id="rId9" w:history="1">
+            <w:hyperlink r:id="rId8" w:history="1">
               <w:r>
                 <w:rPr>
                   <w:rStyle w:val="Hyperlink"/>
@@ -282,7 +229,7 @@
             <w:r>
               <w:t xml:space="preserve">: </w:t>
             </w:r>
-            <w:hyperlink r:id="rId10" w:history="1">
+            <w:hyperlink r:id="rId9" w:history="1">
               <w:r>
                 <w:rPr>
                   <w:rStyle w:val="Hyperlink"/>
@@ -301,12 +248,33 @@
             <w:r>
               <w:t xml:space="preserve">: </w:t>
             </w:r>
+            <w:hyperlink r:id="rId10" w:history="1">
+              <w:r>
+                <w:rPr>
+                  <w:rStyle w:val="Hyperlink"/>
+                </w:rPr>
+                <w:t>http://www.oracle.com/technetwork/java/javase/documentation/jdk8-doc-downloads-2133158.html</w:t>
+              </w:r>
+            </w:hyperlink>
+          </w:p>
+          <w:p>
+            <w:r>
+              <w:rPr>
+                <w:i/>
+              </w:rPr>
+              <w:t>Changes</w:t>
+            </w:r>
+            <w:r>
+              <w:t>:</w:t>
+            </w:r>
+          </w:p>
+          <w:p>
             <w:hyperlink r:id="rId11" w:history="1">
               <w:r>
                 <w:rPr>
                   <w:rStyle w:val="Hyperlink"/>
                 </w:rPr>
-                <w:t>http://www.oracle.com/technetwork/java/javase/documentation/jdk8-doc-downloads-2133158.html</w:t>
+                <w:t>https://blogs.oracle.com/thejavatutorials/tags/jdk8</w:t>
               </w:r>
             </w:hyperlink>
             <w:r>
@@ -792,6 +760,7 @@
           <w:sz w:val="24"/>
           <w:szCs w:val="24"/>
         </w:rPr>
+        <w:lastRenderedPageBreak/>
         <w:t xml:space="preserve">Maven </w:t>
       </w:r>
       <w:r>
@@ -860,18 +829,11 @@
       <w:r>
         <w:t>a project template) and by the Eclipse M2 plugin.</w:t>
       </w:r>
-    </w:p>
-    <w:p>
-      <w:pPr>
-        <w:spacing w:after="0" w:line="240" w:lineRule="auto"/>
-      </w:pPr>
-    </w:p>
-    <w:p>
-      <w:pPr>
-        <w:spacing w:after="0" w:line="240" w:lineRule="auto"/>
-      </w:pPr>
-      <w:r>
-        <w:t xml:space="preserve">Unlike Ant, Maven has a “declarative” build process tied to “phases” of the build.  Maven components called “plugins” are executed at various build phases to achieve goals (e.g., compile, test, </w:t>
+      <w:r>
+        <w:t xml:space="preserve">  </w:t>
+      </w:r>
+      <w:r>
+        <w:t xml:space="preserve">Maven has a “declarative” build process tied to “phases” of the build.  Maven components called “plugins” are executed at various build phases to achieve goals (e.g., compile, test, </w:t>
       </w:r>
       <w:r>
         <w:t>and create</w:t>
@@ -1324,17 +1286,44 @@
     </w:p>
     <w:p>
       <w:pPr>
-        <w:spacing w:after="0" w:line="240" w:lineRule="auto"/>
-      </w:pPr>
-    </w:p>
-    <w:p>
-      <w:pPr>
-        <w:spacing w:after="0" w:line="240" w:lineRule="auto"/>
+        <w:pStyle w:val="ListParagraph"/>
+        <w:numPr>
+          <w:ilvl w:val="0"/>
+          <w:numId w:val="4"/>
+        </w:numPr>
+        <w:spacing w:after="0" w:line="240" w:lineRule="auto"/>
+      </w:pPr>
+      <w:r>
+        <w:t xml:space="preserve">Best Practices: </w:t>
+      </w:r>
+      <w:hyperlink r:id="rId24" w:history="1">
+        <w:r>
+          <w:rPr>
+            <w:rStyle w:val="Hyperlink"/>
+          </w:rPr>
+          <w:t>http://books.sonatype.com/mvnref-book/reference/pom-relationships-sect-pom-best-practice.html</w:t>
+        </w:r>
+      </w:hyperlink>
+      <w:r>
+        <w:t xml:space="preserve"> </w:t>
+      </w:r>
+    </w:p>
+    <w:p>
+      <w:pPr>
+        <w:spacing w:after="0" w:line="240" w:lineRule="auto"/>
+      </w:pPr>
+    </w:p>
+    <w:p>
+      <w:pPr>
+        <w:spacing w:after="0" w:line="240" w:lineRule="auto"/>
+        <w:rPr>
+          <w:rStyle w:val="Hyperlink"/>
+        </w:rPr>
       </w:pPr>
       <w:r>
         <w:t xml:space="preserve">Testing Plugin Comparison: </w:t>
       </w:r>
-      <w:hyperlink r:id="rId24" w:history="1">
+      <w:hyperlink r:id="rId25" w:history="1">
         <w:r>
           <w:rPr>
             <w:rStyle w:val="Hyperlink"/>
@@ -1343,9 +1332,37 @@
         </w:r>
       </w:hyperlink>
     </w:p>
+    <w:p>
+      <w:pPr>
+        <w:spacing w:after="0" w:line="240" w:lineRule="auto"/>
+        <w:rPr>
+          <w:rStyle w:val="Hyperlink"/>
+        </w:rPr>
+      </w:pPr>
+    </w:p>
+    <w:p>
+      <w:pPr>
+        <w:spacing w:after="0" w:line="240" w:lineRule="auto"/>
+        <w:rPr>
+          <w:sz w:val="28"/>
+          <w:szCs w:val="28"/>
+        </w:rPr>
+      </w:pPr>
+      <w:r>
+        <w:rPr>
+          <w:rStyle w:val="Hyperlink"/>
+          <w:rFonts w:ascii="Lucida Console" w:hAnsi="Lucida Console"/>
+          <w:sz w:val="28"/>
+          <w:szCs w:val="28"/>
+        </w:rPr>
+        <w:t>▄</w:t>
+      </w:r>
+      <w:bookmarkStart w:id="0" w:name="_GoBack"/>
+      <w:bookmarkEnd w:id="0"/>
+    </w:p>
     <w:sectPr>
-      <w:headerReference w:type="default" r:id="rId25"/>
-      <w:footerReference w:type="default" r:id="rId26"/>
+      <w:headerReference w:type="default" r:id="rId26"/>
+      <w:footerReference w:type="default" r:id="rId27"/>
       <w:pgSz w:w="12240" w:h="15840"/>
       <w:pgMar w:top="1440" w:right="1440" w:bottom="1440" w:left="1440" w:header="720" w:footer="720" w:gutter="0"/>
       <w:cols w:space="720"/>
@@ -1414,7 +1431,7 @@
       <w:rPr>
         <w:rFonts w:asciiTheme="majorHAnsi" w:eastAsiaTheme="majorEastAsia" w:hAnsiTheme="majorHAnsi" w:cstheme="majorBidi"/>
       </w:rPr>
-      <w:t>7/2/2014</w:t>
+      <w:t>7/21/2014</w:t>
     </w:r>
     <w:r>
       <w:rPr>
@@ -2766,6 +2783,7 @@
     <w:rsid w:val="009228A7"/>
     <w:rsid w:val="00B0242A"/>
     <w:rsid w:val="00CD0815"/>
+    <w:rsid w:val="00D74607"/>
     <w:rsid w:val="00DE6A23"/>
   </w:rsids>
   <m:mathPr>

</xml_diff>